<commit_message>
things working and doing stuff
</commit_message>
<xml_diff>
--- a/Report.docx
+++ b/Report.docx
@@ -15,34 +15,117 @@
           <w:szCs w:val="24"/>
         </w:rPr>
         <w:pict>
-          <v:shapetype id="_x0000_t75" coordsize="21600,21600" o:spt="75" o:preferrelative="t" path="m@4@5l@4@11@9@11@9@5xe" filled="f" stroked="f">
-            <v:stroke joinstyle="miter"/>
+          <v:shapetype id="_x0000_t172" coordsize="21600,21600" o:spt="172" adj="12000" path="m0@0l21600,m,21600l21600@1e">
             <v:formulas>
-              <v:f eqn="if lineDrawn pixelLineWidth 0"/>
-              <v:f eqn="sum @0 1 0"/>
-              <v:f eqn="sum 0 0 @1"/>
-              <v:f eqn="prod @2 1 2"/>
-              <v:f eqn="prod @3 21600 pixelWidth"/>
-              <v:f eqn="prod @3 21600 pixelHeight"/>
-              <v:f eqn="sum @0 0 1"/>
-              <v:f eqn="prod @6 1 2"/>
-              <v:f eqn="prod @7 21600 pixelWidth"/>
-              <v:f eqn="sum @8 21600 0"/>
-              <v:f eqn="prod @7 21600 pixelHeight"/>
-              <v:f eqn="sum @10 21600 0"/>
+              <v:f eqn="val #0"/>
+              <v:f eqn="sum 21600 0 @0"/>
+              <v:f eqn="prod #0 1 2"/>
+              <v:f eqn="sum @2 10800 0"/>
+              <v:f eqn="prod @1 1 2"/>
+              <v:f eqn="sum @4 10800 0"/>
             </v:formulas>
-            <v:path o:extrusionok="f" gradientshapeok="t" o:connecttype="rect"/>
-            <o:lock v:ext="edit" aspectratio="t"/>
+            <v:path textpathok="t" o:connecttype="custom" o:connectlocs="10800,@2;0,@3;10800,@5;21600,@4" o:connectangles="270,180,90,0"/>
+            <v:textpath on="t" fitshape="t"/>
+            <v:handles>
+              <v:h position="topLeft,#0" yrange="0,15429"/>
+            </v:handles>
+            <o:lock v:ext="edit" text="t" shapetype="t"/>
           </v:shapetype>
-          <v:shape id="_x0000_i1025" type="#_x0000_t75" alt="Displaying IMG_20150505_113926.jpg" style="width:23.65pt;height:23.65pt"/>
+          <v:shape id="_x0000_i1025" type="#_x0000_t172" style="width:448.1pt;height:255.75pt" adj="6924" fillcolor="#60c" strokecolor="#c9f">
+            <v:fill color2="#c0c" focus="100%" type="gradient"/>
+            <v:shadow on="t" color="#99f" opacity="52429f" offset="3pt,3pt"/>
+            <v:textpath style="font-family:&quot;Impact&quot;;v-text-kern:t" trim="t" fitpath="t" string="Portable runescape"/>
+          </v:shape>
         </w:pict>
       </w:r>
       <w:r>
         <w:rPr>
           <w:noProof/>
-          <w:sz w:val="24"/>
-          <w:szCs w:val="24"/>
-        </w:rPr>
+        </w:rPr>
+        <w:drawing>
+          <wp:inline distT="0" distB="0" distL="0" distR="0">
+            <wp:extent cx="4493914" cy="3057099"/>
+            <wp:effectExtent l="19050" t="0" r="1886" b="0"/>
+            <wp:docPr id="1" name="Picture 7" descr="https://fbcdn-sphotos-b-a.akamaihd.net/hphotos-ak-xtp1/v/t1.0-9/11140043_10152687875161008_2273451444918850219_n.jpg?oh=159b3753407831b36c2a9b0feb9587cb&amp;oe=55D0B7C1&amp;__gda__=1439211780_bdc3ab113338fc478391567ec1f9c9ad"/>
+            <wp:cNvGraphicFramePr>
+              <a:graphicFrameLocks xmlns:a="http://schemas.openxmlformats.org/drawingml/2006/main" noChangeAspect="1"/>
+            </wp:cNvGraphicFramePr>
+            <a:graphic xmlns:a="http://schemas.openxmlformats.org/drawingml/2006/main">
+              <a:graphicData uri="http://schemas.openxmlformats.org/drawingml/2006/picture">
+                <pic:pic xmlns:pic="http://schemas.openxmlformats.org/drawingml/2006/picture">
+                  <pic:nvPicPr>
+                    <pic:cNvPr id="0" name="Picture 7" descr="https://fbcdn-sphotos-b-a.akamaihd.net/hphotos-ak-xtp1/v/t1.0-9/11140043_10152687875161008_2273451444918850219_n.jpg?oh=159b3753407831b36c2a9b0feb9587cb&amp;oe=55D0B7C1&amp;__gda__=1439211780_bdc3ab113338fc478391567ec1f9c9ad"/>
+                    <pic:cNvPicPr>
+                      <a:picLocks noChangeAspect="1" noChangeArrowheads="1"/>
+                    </pic:cNvPicPr>
+                  </pic:nvPicPr>
+                  <pic:blipFill>
+                    <a:blip r:embed="rId5" cstate="print"/>
+                    <a:srcRect t="27169" b="21689"/>
+                    <a:stretch>
+                      <a:fillRect/>
+                    </a:stretch>
+                  </pic:blipFill>
+                  <pic:spPr bwMode="auto">
+                    <a:xfrm>
+                      <a:off x="0" y="0"/>
+                      <a:ext cx="4493914" cy="3057099"/>
+                    </a:xfrm>
+                    <a:prstGeom prst="rect">
+                      <a:avLst/>
+                    </a:prstGeom>
+                    <a:noFill/>
+                    <a:ln w="9525">
+                      <a:noFill/>
+                      <a:miter lim="800000"/>
+                      <a:headEnd/>
+                      <a:tailEnd/>
+                    </a:ln>
+                  </pic:spPr>
+                </pic:pic>
+              </a:graphicData>
+            </a:graphic>
+          </wp:inline>
+        </w:drawing>
+      </w:r>
+    </w:p>
+    <w:p>
+      <w:pPr>
+        <w:rPr>
+          <w:sz w:val="24"/>
+          <w:szCs w:val="24"/>
+        </w:rPr>
+      </w:pPr>
+      <w:r>
+        <w:rPr>
+          <w:sz w:val="24"/>
+          <w:szCs w:val="24"/>
+        </w:rPr>
+        <w:t>*cinematic trailer, not actual gameplay footage.</w:t>
+      </w:r>
+    </w:p>
+    <w:p>
+      <w:pPr>
+        <w:rPr>
+          <w:sz w:val="24"/>
+          <w:szCs w:val="24"/>
+        </w:rPr>
+      </w:pPr>
+    </w:p>
+    <w:p>
+      <w:pPr>
+        <w:rPr>
+          <w:sz w:val="24"/>
+          <w:szCs w:val="24"/>
+        </w:rPr>
+      </w:pPr>
+      <w:r>
+        <w:rPr>
+          <w:noProof/>
+          <w:sz w:val="24"/>
+          <w:szCs w:val="24"/>
+        </w:rPr>
+        <w:lastRenderedPageBreak/>
         <w:drawing>
           <wp:inline distT="0" distB="0" distL="0" distR="0">
             <wp:extent cx="3548380" cy="4721860"/>
@@ -61,7 +144,7 @@
                     </pic:cNvPicPr>
                   </pic:nvPicPr>
                   <pic:blipFill>
-                    <a:blip r:embed="rId5" cstate="print"/>
+                    <a:blip r:embed="rId6" cstate="print"/>
                     <a:srcRect/>
                     <a:stretch>
                       <a:fillRect/>
@@ -105,6 +188,14 @@
           <w:szCs w:val="24"/>
         </w:rPr>
       </w:pPr>
+    </w:p>
+    <w:p>
+      <w:pPr>
+        <w:rPr>
+          <w:sz w:val="24"/>
+          <w:szCs w:val="24"/>
+        </w:rPr>
+      </w:pPr>
       <w:r>
         <w:rPr>
           <w:sz w:val="24"/>
@@ -258,7 +349,15 @@
           <w:sz w:val="24"/>
           <w:szCs w:val="24"/>
         </w:rPr>
-        <w:t xml:space="preserve">When I was a kid I spent days at a time just playing runescape where I did nothing but click on ore repeatedly, and now you too can do the same thing, but with the added benefit of portability (as long as you have a </w:t>
+        <w:t xml:space="preserve">When I was a kid I spent days at a time just playing runescape where I did nothing but click on ore repeatedly, and now you too can do the same thing, but with the added benefit of </w:t>
+      </w:r>
+      <w:r>
+        <w:rPr>
+          <w:sz w:val="24"/>
+          <w:szCs w:val="24"/>
+        </w:rPr>
+        <w:lastRenderedPageBreak/>
+        <w:t xml:space="preserve">portability (as long as you have a </w:t>
       </w:r>
       <w:r>
         <w:rPr>
@@ -303,7 +402,6 @@
           <w:sz w:val="24"/>
           <w:szCs w:val="24"/>
         </w:rPr>
-        <w:lastRenderedPageBreak/>
         <w:t xml:space="preserve"> </w:t>
       </w:r>
     </w:p>

</xml_diff>